<commit_message>
More Pixels and Stuff
</commit_message>
<xml_diff>
--- a/design guide.docx
+++ b/design guide.docx
@@ -325,27 +325,64 @@
         </w:rPr>
         <w:t>Damage Type</w:t>
       </w:r>
-    </w:p>
-    <w:p>
-      <w:pPr>
-        <w:rPr>
-          <w:rFonts w:ascii="Roboto Black" w:hAnsi="Roboto Black" w:cs="Angsana New"/>
-          <w:b/>
-          <w:sz w:val="28"/>
-        </w:rPr>
-      </w:pPr>
-      <w:r>
-        <w:rPr>
-          <w:rFonts w:ascii="Roboto Light" w:hAnsi="Roboto Light"/>
-        </w:rPr>
-        <w:tab/>
-      </w:r>
       <w:bookmarkStart w:id="0" w:name="_GoBack"/>
       <w:bookmarkEnd w:id="0"/>
     </w:p>
     <w:p>
       <w:pPr>
         <w:rPr>
+          <w:rFonts w:ascii="Roboto Black" w:hAnsi="Roboto Black" w:cs="Angsana New"/>
+          <w:b/>
+          <w:sz w:val="28"/>
+        </w:rPr>
+      </w:pPr>
+    </w:p>
+    <w:p>
+      <w:pPr>
+        <w:rPr>
+          <w:rFonts w:ascii="Roboto Light" w:hAnsi="Roboto Light"/>
+          <w:u w:val="single"/>
+        </w:rPr>
+      </w:pPr>
+      <w:r>
+        <w:rPr>
+          <w:rFonts w:ascii="Roboto Light" w:hAnsi="Roboto Light"/>
+          <w:u w:val="single"/>
+        </w:rPr>
+        <w:t>Imbuing</w:t>
+      </w:r>
+      <w:r>
+        <w:rPr>
+          <w:rFonts w:ascii="Roboto Light" w:hAnsi="Roboto Light"/>
+          <w:u w:val="single"/>
+        </w:rPr>
+        <w:t xml:space="preserve"> </w:t>
+      </w:r>
+      <w:r>
+        <w:rPr>
+          <w:rFonts w:ascii="Roboto Light" w:hAnsi="Roboto Light"/>
+          <w:u w:val="single"/>
+        </w:rPr>
+        <w:t>Zodiac</w:t>
+      </w:r>
+      <w:r>
+        <w:rPr>
+          <w:rFonts w:ascii="Roboto Light" w:hAnsi="Roboto Light"/>
+          <w:u w:val="single"/>
+        </w:rPr>
+        <w:t xml:space="preserve"> </w:t>
+      </w:r>
+      <w:r>
+        <w:rPr>
+          <w:rFonts w:ascii="Roboto Light" w:hAnsi="Roboto Light"/>
+          <w:u w:val="single"/>
+        </w:rPr>
+        <w:t>Damage</w:t>
+      </w:r>
+    </w:p>
+    <w:p>
+      <w:pPr>
+        <w:rPr>
           <w:rFonts w:ascii="Roboto Light" w:hAnsi="Roboto Light"/>
         </w:rPr>
       </w:pPr>
@@ -440,6 +477,7 @@
           <w:rFonts w:ascii="Roboto Light" w:hAnsi="Roboto Light"/>
           <w:u w:val="single"/>
         </w:rPr>
+        <w:lastRenderedPageBreak/>
         <w:t>Biomes</w:t>
       </w:r>
       <w:r>
@@ -460,7 +498,6 @@
         <w:rPr>
           <w:rFonts w:ascii="Roboto Light" w:hAnsi="Roboto Light"/>
         </w:rPr>
-        <w:lastRenderedPageBreak/>
         <w:t>Grassland</w:t>
       </w:r>
       <w:r>
@@ -547,6 +584,40 @@
         </w:rPr>
         <w:tab/>
         <w:t>Crafting</w:t>
+      </w:r>
+    </w:p>
+    <w:p>
+      <w:pPr>
+        <w:rPr>
+          <w:rFonts w:ascii="Roboto Light" w:hAnsi="Roboto Light"/>
+        </w:rPr>
+      </w:pPr>
+      <w:r>
+        <w:rPr>
+          <w:rFonts w:ascii="Roboto Light" w:hAnsi="Roboto Light"/>
+        </w:rPr>
+        <w:tab/>
+      </w:r>
+      <w:proofErr w:type="spellStart"/>
+      <w:r>
+        <w:rPr>
+          <w:rFonts w:ascii="Roboto Light" w:hAnsi="Roboto Light"/>
+        </w:rPr>
+        <w:t>Smithing</w:t>
+      </w:r>
+      <w:proofErr w:type="spellEnd"/>
+    </w:p>
+    <w:p>
+      <w:pPr>
+        <w:rPr>
+          <w:rFonts w:ascii="Roboto Light" w:hAnsi="Roboto Light"/>
+        </w:rPr>
+      </w:pPr>
+      <w:r>
+        <w:rPr>
+          <w:rFonts w:ascii="Roboto Light" w:hAnsi="Roboto Light"/>
+        </w:rPr>
+        <w:tab/>
       </w:r>
     </w:p>
     <w:p>

</xml_diff>